<commit_message>
internship pdf draft 1
</commit_message>
<xml_diff>
--- a/internship_brief.docx
+++ b/internship_brief.docx
@@ -25,43 +25,7 @@
           <w:sz w:val="40"/>
           <w:szCs w:val="40"/>
         </w:rPr>
-        <w:t>Visuali</w:t>
-      </w:r>
-      <w:r>
-        <w:rPr>
-          <w:rFonts w:ascii="Times New Roman" w:eastAsiaTheme="majorEastAsia" w:hAnsi="Times New Roman" w:cs="Times New Roman"/>
-          <w:b/>
-          <w:bCs/>
-          <w:spacing w:val="-10"/>
-          <w:kern w:val="28"/>
-          <w:sz w:val="40"/>
-          <w:szCs w:val="40"/>
-        </w:rPr>
-        <w:t>s</w:t>
-      </w:r>
-      <w:r>
-        <w:rPr>
-          <w:rFonts w:ascii="Times New Roman" w:eastAsiaTheme="majorEastAsia" w:hAnsi="Times New Roman" w:cs="Times New Roman"/>
-          <w:b/>
-          <w:bCs/>
-          <w:spacing w:val="-10"/>
-          <w:kern w:val="28"/>
-          <w:sz w:val="40"/>
-          <w:szCs w:val="40"/>
-        </w:rPr>
-        <w:t>ing</w:t>
-      </w:r>
-      <w:r>
-        <w:rPr>
-          <w:rFonts w:ascii="Times New Roman" w:eastAsiaTheme="majorEastAsia" w:hAnsi="Times New Roman" w:cs="Times New Roman"/>
-          <w:b/>
-          <w:bCs/>
-          <w:spacing w:val="-10"/>
-          <w:kern w:val="28"/>
-          <w:sz w:val="40"/>
-          <w:szCs w:val="40"/>
-        </w:rPr>
-        <w:t xml:space="preserve"> Ransomware Propagation Across Local Area Networks </w:t>
+        <w:t xml:space="preserve">Visualising Ransomware Propagation Across Local Area Networks </w:t>
       </w:r>
     </w:p>
     <w:p>
@@ -72,6 +36,8 @@
           <w:b/>
           <w:bCs/>
           <w:color w:val="000000" w:themeColor="text1"/>
+          <w:sz w:val="28"/>
+          <w:szCs w:val="28"/>
         </w:rPr>
       </w:pPr>
       <w:r>
@@ -80,46 +46,57 @@
           <w:b/>
           <w:bCs/>
           <w:color w:val="000000" w:themeColor="text1"/>
+          <w:sz w:val="28"/>
+          <w:szCs w:val="28"/>
         </w:rPr>
         <w:t>Abstract</w:t>
       </w:r>
     </w:p>
     <w:p>
-      <w:r>
-        <w:t xml:space="preserve">Ransomware has grown into one of the biggest threats to businesses and IT infrastructure in recent years. The </w:t>
-      </w:r>
-      <w:r>
-        <w:t>attack method has always existed</w:t>
-      </w:r>
-      <w:r>
-        <w:t>, but the recent trend in the increase of the value of data and the requirement for availability has lent a hand in magnifying the impact of a ransomware attack</w:t>
-      </w:r>
-      <w:r>
-        <w:t xml:space="preserve">. Such attacks can be absolutely devastating to businesses, the WannaCry NHS attack rendered </w:t>
-      </w:r>
-      <w:r>
-        <w:t>multiple</w:t>
-      </w:r>
-      <w:r>
-        <w:t xml:space="preserve"> hospitals across the UK defective for numerous weeks, and it wasn’t the intended target. </w:t>
-      </w:r>
-      <w:r>
-        <w:t>Current research into the field has explored methods of preventing ransomware attacks; the research in this paper intends to study</w:t>
-      </w:r>
-      <w:r>
-        <w:t xml:space="preserve"> and visualize</w:t>
-      </w:r>
-      <w:r>
-        <w:t xml:space="preserve"> </w:t>
-      </w:r>
-      <w:r>
-        <w:t>how ransomware propagates across an already compromised network</w:t>
-      </w:r>
-      <w:r>
-        <w:t xml:space="preserve"> in order to better inform those who create or install security features on larger networks.</w:t>
-      </w:r>
-    </w:p>
-    <w:p/>
+      <w:pPr>
+        <w:rPr>
+          <w:sz w:val="20"/>
+          <w:szCs w:val="20"/>
+        </w:rPr>
+      </w:pPr>
+      <w:r>
+        <w:rPr>
+          <w:sz w:val="20"/>
+          <w:szCs w:val="20"/>
+        </w:rPr>
+        <w:t xml:space="preserve">Ransomware has grown into one of the biggest threats to businesses and IT infrastructure in recent years. The attack method has always existed, but the recent trend in the </w:t>
+      </w:r>
+      <w:r>
+        <w:rPr>
+          <w:sz w:val="20"/>
+          <w:szCs w:val="20"/>
+        </w:rPr>
+        <w:t xml:space="preserve">increase of the value of data and the requirement for availability has lent a hand in magnifying the impact of a ransomware attack. Such attacks can be absolutely devastating to businesses, the WannaCry NHS attack rendered multiple hospitals across the UK </w:t>
+      </w:r>
+      <w:r>
+        <w:rPr>
+          <w:sz w:val="20"/>
+          <w:szCs w:val="20"/>
+        </w:rPr>
+        <w:t>defective for numerous weeks</w:t>
+      </w:r>
+      <w:r>
+        <w:rPr>
+          <w:sz w:val="20"/>
+          <w:szCs w:val="20"/>
+        </w:rPr>
+        <w:t xml:space="preserve"> and it wasn’t the intended target. Current research into the field has explored methods of preventing ransomware attacks; the research in this paper intends to study and visualize how ransomware propagates across an already co</w:t>
+      </w:r>
+      <w:r>
+        <w:rPr>
+          <w:sz w:val="20"/>
+          <w:szCs w:val="20"/>
+        </w:rPr>
+        <w:t>mpromised network in order to better inform those who create or install security features on larger networks.</w:t>
+      </w:r>
+      <w:bookmarkStart w:id="0" w:name="_GoBack"/>
+      <w:bookmarkEnd w:id="0"/>
+    </w:p>
     <w:p>
       <w:pPr>
         <w:pStyle w:val="Heading1"/>
@@ -128,6 +105,8 @@
           <w:b/>
           <w:bCs/>
           <w:color w:val="000000" w:themeColor="text1"/>
+          <w:sz w:val="28"/>
+          <w:szCs w:val="28"/>
         </w:rPr>
       </w:pPr>
       <w:r>
@@ -136,12 +115,24 @@
           <w:b/>
           <w:bCs/>
           <w:color w:val="000000" w:themeColor="text1"/>
+          <w:sz w:val="28"/>
+          <w:szCs w:val="28"/>
         </w:rPr>
         <w:t>Aims</w:t>
       </w:r>
     </w:p>
     <w:p>
-      <w:r>
+      <w:pPr>
+        <w:rPr>
+          <w:sz w:val="20"/>
+          <w:szCs w:val="20"/>
+        </w:rPr>
+      </w:pPr>
+      <w:r>
+        <w:rPr>
+          <w:sz w:val="20"/>
+          <w:szCs w:val="20"/>
+        </w:rPr>
         <w:t>The aims for this project are as follows:</w:t>
       </w:r>
     </w:p>
@@ -152,18 +143,24 @@
           <w:ilvl w:val="0"/>
           <w:numId w:val="1"/>
         </w:numPr>
-      </w:pPr>
-      <w:r>
-        <w:t xml:space="preserve">To create a visualization tool for examining the propagation of </w:t>
-      </w:r>
-      <w:r>
-        <w:t xml:space="preserve">threats across a local area network with an initial focus on the subset of Ransomware and then proceeding to </w:t>
-      </w:r>
-      <w:r>
-        <w:t xml:space="preserve">the </w:t>
-      </w:r>
-      <w:r>
-        <w:t>superset of Malware after.</w:t>
+        <w:rPr>
+          <w:sz w:val="20"/>
+          <w:szCs w:val="20"/>
+        </w:rPr>
+      </w:pPr>
+      <w:r>
+        <w:rPr>
+          <w:sz w:val="20"/>
+          <w:szCs w:val="20"/>
+        </w:rPr>
+        <w:t>To create a visualization tool for examining the propagation of threats across a local area network</w:t>
+      </w:r>
+      <w:r>
+        <w:rPr>
+          <w:sz w:val="20"/>
+          <w:szCs w:val="20"/>
+        </w:rPr>
+        <w:t xml:space="preserve"> with an initial focus on the subset of Ransomware and then proceeding to the superset of Malware after.</w:t>
       </w:r>
     </w:p>
     <w:p>
@@ -173,18 +170,17 @@
           <w:ilvl w:val="0"/>
           <w:numId w:val="1"/>
         </w:numPr>
-      </w:pPr>
-      <w:r>
-        <w:t xml:space="preserve"> </w:t>
-      </w:r>
-      <w:r>
-        <w:t>To create clear and interpretable visuali</w:t>
-      </w:r>
-      <w:r>
-        <w:t>s</w:t>
-      </w:r>
-      <w:r>
-        <w:t>ations of propagations.</w:t>
+        <w:rPr>
+          <w:sz w:val="20"/>
+          <w:szCs w:val="20"/>
+        </w:rPr>
+      </w:pPr>
+      <w:r>
+        <w:rPr>
+          <w:sz w:val="20"/>
+          <w:szCs w:val="20"/>
+        </w:rPr>
+        <w:t xml:space="preserve"> To create clear and interpretable visualisations of propagations.</w:t>
       </w:r>
     </w:p>
     <w:p>
@@ -194,15 +190,24 @@
           <w:ilvl w:val="1"/>
           <w:numId w:val="1"/>
         </w:numPr>
-      </w:pPr>
-      <w:r>
-        <w:t xml:space="preserve">To inform other researchers on the details of the propagations </w:t>
-      </w:r>
-      <w:r>
-        <w:t xml:space="preserve">in order </w:t>
-      </w:r>
-      <w:r>
-        <w:t>to assist in the further development of anti-ransomware or malware capabilities.</w:t>
+        <w:rPr>
+          <w:sz w:val="20"/>
+          <w:szCs w:val="20"/>
+        </w:rPr>
+      </w:pPr>
+      <w:r>
+        <w:rPr>
+          <w:sz w:val="20"/>
+          <w:szCs w:val="20"/>
+        </w:rPr>
+        <w:t>To inform other researchers on the details of the propagations in order to assist in</w:t>
+      </w:r>
+      <w:r>
+        <w:rPr>
+          <w:sz w:val="20"/>
+          <w:szCs w:val="20"/>
+        </w:rPr>
+        <w:t xml:space="preserve"> the further development of anti-ransomware or malware capabilities.</w:t>
       </w:r>
     </w:p>
     <w:p>
@@ -212,18 +217,17 @@
           <w:ilvl w:val="1"/>
           <w:numId w:val="1"/>
         </w:numPr>
-      </w:pPr>
-      <w:r>
-        <w:t xml:space="preserve">To inform those in positions whose decisions can </w:t>
-      </w:r>
-      <w:r>
-        <w:t>a</w:t>
-      </w:r>
-      <w:r>
-        <w:t>ffect the security of a network, and where they should be deploying network security features (Network Engineers, business owners)</w:t>
-      </w:r>
-      <w:r>
-        <w:t>.</w:t>
+        <w:rPr>
+          <w:sz w:val="20"/>
+          <w:szCs w:val="20"/>
+        </w:rPr>
+      </w:pPr>
+      <w:r>
+        <w:rPr>
+          <w:sz w:val="20"/>
+          <w:szCs w:val="20"/>
+        </w:rPr>
+        <w:t>To inform those in positions whose decisions can affect the security of a network, and where they should be deploying network security features (Network Engineers, business owners).</w:t>
       </w:r>
     </w:p>
     <w:p>
@@ -233,21 +237,24 @@
           <w:ilvl w:val="1"/>
           <w:numId w:val="1"/>
         </w:numPr>
-      </w:pPr>
-      <w:r>
-        <w:t>To aid students in the study of Ransomware behaviour and</w:t>
-      </w:r>
-      <w:r>
-        <w:t xml:space="preserve"> its</w:t>
-      </w:r>
-      <w:r>
-        <w:t xml:space="preserve"> impact</w:t>
-      </w:r>
-      <w:r>
-        <w:t xml:space="preserve"> across networks</w:t>
-      </w:r>
-      <w:r>
-        <w:t>.</w:t>
+        <w:rPr>
+          <w:sz w:val="20"/>
+          <w:szCs w:val="20"/>
+        </w:rPr>
+      </w:pPr>
+      <w:r>
+        <w:rPr>
+          <w:sz w:val="20"/>
+          <w:szCs w:val="20"/>
+        </w:rPr>
+        <w:t>To ai</w:t>
+      </w:r>
+      <w:r>
+        <w:rPr>
+          <w:sz w:val="20"/>
+          <w:szCs w:val="20"/>
+        </w:rPr>
+        <w:t>d students in the study of Ransomware behaviour and its impact across networks.</w:t>
       </w:r>
     </w:p>
     <w:p>
@@ -257,50 +264,560 @@
           <w:ilvl w:val="0"/>
           <w:numId w:val="1"/>
         </w:numPr>
-      </w:pPr>
-      <w:r>
+        <w:rPr>
+          <w:sz w:val="20"/>
+          <w:szCs w:val="20"/>
+        </w:rPr>
+      </w:pPr>
+      <w:r>
+        <w:rPr>
+          <w:sz w:val="20"/>
+          <w:szCs w:val="20"/>
+        </w:rPr>
+        <w:t xml:space="preserve"> To identify key characteristics of Ransomware propagation that can be used in the response to a Ransomware attack.</w:t>
+      </w:r>
+    </w:p>
+    <w:p>
+      <w:pPr>
+        <w:rPr>
+          <w:sz w:val="20"/>
+          <w:szCs w:val="20"/>
+        </w:rPr>
+      </w:pPr>
+      <w:r>
+        <w:rPr>
+          <w:sz w:val="20"/>
+          <w:szCs w:val="20"/>
+        </w:rPr>
+        <w:t>The second aim is the crux of this research, there already e</w:t>
+      </w:r>
+      <w:r>
+        <w:rPr>
+          <w:sz w:val="20"/>
+          <w:szCs w:val="20"/>
+        </w:rPr>
+        <w:t>xist numerous studies into the area of Malware propagation but often the papers present the findings in the form of mathematical formulas and graphs that are only interpretable by those with prior experience or study in the field of Cyber Security or Compu</w:t>
+      </w:r>
+      <w:r>
+        <w:rPr>
+          <w:sz w:val="20"/>
+          <w:szCs w:val="20"/>
+        </w:rPr>
+        <w:t>ter Science. Therefore, this research hopes to contribute to the Ransomware prevention effort by bringing knowledge of its propagation to those who are either just beginning their studies or those less knowledgeable in the field of Security and wish to uti</w:t>
+      </w:r>
+      <w:r>
+        <w:rPr>
+          <w:sz w:val="20"/>
+          <w:szCs w:val="20"/>
+        </w:rPr>
+        <w:t>lise the results of such studies in configuring their network security.</w:t>
+      </w:r>
+    </w:p>
+    <w:p>
+      <w:pPr>
+        <w:pStyle w:val="Heading1"/>
+        <w:rPr>
+          <w:rFonts w:ascii="Times New Roman" w:hAnsi="Times New Roman" w:cs="Times New Roman"/>
+          <w:b/>
+          <w:bCs/>
+          <w:color w:val="auto"/>
+          <w:sz w:val="28"/>
+          <w:szCs w:val="28"/>
+        </w:rPr>
+      </w:pPr>
+      <w:r>
+        <w:rPr>
+          <w:rFonts w:ascii="Times New Roman" w:hAnsi="Times New Roman" w:cs="Times New Roman"/>
+          <w:b/>
+          <w:bCs/>
+          <w:color w:val="auto"/>
+          <w:sz w:val="28"/>
+          <w:szCs w:val="28"/>
+        </w:rPr>
+        <w:t>Research</w:t>
+      </w:r>
+    </w:p>
+    <w:p>
+      <w:pPr>
+        <w:rPr>
+          <w:sz w:val="20"/>
+          <w:szCs w:val="20"/>
+        </w:rPr>
+      </w:pPr>
+      <w:r>
+        <w:rPr>
+          <w:sz w:val="20"/>
+          <w:szCs w:val="20"/>
+        </w:rPr>
+        <w:t>Below are a sample of the research papers being used to assist in this project:</w:t>
+      </w:r>
+    </w:p>
+    <w:p>
+      <w:pPr>
+        <w:numPr>
+          <w:ilvl w:val="0"/>
+          <w:numId w:val="3"/>
+        </w:numPr>
+        <w:tabs>
+          <w:tab w:val="left" w:pos="420"/>
+        </w:tabs>
+        <w:spacing w:line="240" w:lineRule="auto"/>
+        <w:rPr>
+          <w:sz w:val="20"/>
+          <w:szCs w:val="20"/>
+          <w:lang w:eastAsia="en-GB"/>
+        </w:rPr>
+      </w:pPr>
+      <w:r>
+        <w:rPr>
+          <w:rFonts w:ascii="Calibri" w:eastAsia="SimSun" w:hAnsi="Calibri" w:cs="Calibri"/>
+          <w:sz w:val="20"/>
+          <w:szCs w:val="20"/>
+          <w:lang w:val="en-US" w:eastAsia="zh-CN" w:bidi="ar"/>
+        </w:rPr>
+        <w:t xml:space="preserve">Yu, S.Y., Gu, G.G., </w:t>
+      </w:r>
+      <w:proofErr w:type="spellStart"/>
+      <w:r>
+        <w:rPr>
+          <w:rFonts w:ascii="Calibri" w:eastAsia="SimSun" w:hAnsi="Calibri" w:cs="Calibri"/>
+          <w:sz w:val="20"/>
+          <w:szCs w:val="20"/>
+          <w:lang w:val="en-US" w:eastAsia="zh-CN" w:bidi="ar"/>
+        </w:rPr>
+        <w:t>Barnawi</w:t>
+      </w:r>
+      <w:proofErr w:type="spellEnd"/>
+      <w:r>
+        <w:rPr>
+          <w:rFonts w:ascii="Calibri" w:eastAsia="SimSun" w:hAnsi="Calibri" w:cs="Calibri"/>
+          <w:sz w:val="20"/>
+          <w:szCs w:val="20"/>
+          <w:lang w:val="en-US" w:eastAsia="zh-CN" w:bidi="ar"/>
+        </w:rPr>
+        <w:t xml:space="preserve">, A.B., Guo, S.G., </w:t>
+      </w:r>
+      <w:r>
+        <w:rPr>
+          <w:rFonts w:ascii="Calibri" w:eastAsia="SimSun" w:hAnsi="Calibri" w:cs="Calibri"/>
+          <w:sz w:val="20"/>
+          <w:szCs w:val="20"/>
+          <w:lang w:eastAsia="zh-CN" w:bidi="ar"/>
+        </w:rPr>
+        <w:t xml:space="preserve">and </w:t>
+      </w:r>
+      <w:proofErr w:type="spellStart"/>
+      <w:r>
+        <w:rPr>
+          <w:rFonts w:ascii="Calibri" w:eastAsia="SimSun" w:hAnsi="Calibri" w:cs="Calibri"/>
+          <w:sz w:val="20"/>
+          <w:szCs w:val="20"/>
+          <w:lang w:val="en-US" w:eastAsia="zh-CN" w:bidi="ar"/>
+        </w:rPr>
+        <w:t>Stojmenovic</w:t>
+      </w:r>
+      <w:proofErr w:type="spellEnd"/>
+      <w:r>
+        <w:rPr>
+          <w:rFonts w:ascii="Calibri" w:eastAsia="SimSun" w:hAnsi="Calibri" w:cs="Calibri"/>
+          <w:sz w:val="20"/>
+          <w:szCs w:val="20"/>
+          <w:lang w:val="en-US" w:eastAsia="zh-CN" w:bidi="ar"/>
+        </w:rPr>
+        <w:t xml:space="preserve">, I.S. (2015) Malware Propagation in Large-scale Networks. </w:t>
+      </w:r>
+      <w:proofErr w:type="spellStart"/>
+      <w:r>
+        <w:rPr>
+          <w:rStyle w:val="Emphasis"/>
+          <w:rFonts w:ascii="Calibri" w:eastAsia="SimSun" w:hAnsi="Calibri" w:cs="Calibri"/>
+          <w:sz w:val="20"/>
+          <w:szCs w:val="20"/>
+          <w:lang w:val="en-US" w:eastAsia="zh-CN" w:bidi="ar"/>
+        </w:rPr>
+        <w:t>Ieee</w:t>
+      </w:r>
+      <w:proofErr w:type="spellEnd"/>
+      <w:r>
+        <w:rPr>
+          <w:rStyle w:val="Emphasis"/>
+          <w:rFonts w:ascii="Calibri" w:eastAsia="SimSun" w:hAnsi="Calibri" w:cs="Calibri"/>
+          <w:sz w:val="20"/>
+          <w:szCs w:val="20"/>
+          <w:lang w:val="en-US" w:eastAsia="zh-CN" w:bidi="ar"/>
+        </w:rPr>
+        <w:t xml:space="preserve"> Transactions on Knowledge and Data Engineering</w:t>
+      </w:r>
+      <w:r>
+        <w:rPr>
+          <w:rFonts w:ascii="Calibri" w:eastAsia="SimSun" w:hAnsi="Calibri" w:cs="Calibri"/>
+          <w:sz w:val="20"/>
+          <w:szCs w:val="20"/>
+          <w:lang w:val="en-US" w:eastAsia="zh-CN" w:bidi="ar"/>
+        </w:rPr>
+        <w:t xml:space="preserve"> [online]. 27 (1), pp. 170-179. [Accessed 30 January 2020].</w:t>
+      </w:r>
+    </w:p>
+    <w:p>
+      <w:pPr>
+        <w:numPr>
+          <w:ilvl w:val="0"/>
+          <w:numId w:val="3"/>
+        </w:numPr>
+        <w:tabs>
+          <w:tab w:val="left" w:pos="420"/>
+        </w:tabs>
+        <w:spacing w:line="240" w:lineRule="auto"/>
+        <w:rPr>
+          <w:sz w:val="20"/>
+          <w:szCs w:val="20"/>
+          <w:lang w:eastAsia="en-GB"/>
+        </w:rPr>
+      </w:pPr>
+      <w:r>
+        <w:rPr>
+          <w:sz w:val="20"/>
+          <w:szCs w:val="20"/>
+          <w:lang w:eastAsia="en-GB"/>
+        </w:rPr>
         <w:t xml:space="preserve"> </w:t>
       </w:r>
       <w:r>
-        <w:t xml:space="preserve">To identify key characteristics </w:t>
-      </w:r>
-      <w:r>
-        <w:t>of Ransomware propagation that can be used in the response to a Ransomware attack.</w:t>
-      </w:r>
-    </w:p>
-    <w:p>
-      <w:r>
-        <w:t>The second aim is the crux of this research, there already exist numerous studies into the area of Malware propagation</w:t>
-      </w:r>
-      <w:bookmarkStart w:id="0" w:name="_GoBack"/>
-      <w:bookmarkEnd w:id="0"/>
-      <w:r>
-        <w:t xml:space="preserve"> but often the papers present the findings in the form of mathematical formulas and graphs that are only interpretable by those with prior experience or study in the field of Cyber Security or Computer Science. </w:t>
-      </w:r>
-      <w:r>
-        <w:t>Therefore,</w:t>
-      </w:r>
-      <w:r>
-        <w:t xml:space="preserve"> this research hopes to contribute to the Ransomware prevention effort by bringing knowledge of its propagation to those who are </w:t>
-      </w:r>
-      <w:r>
-        <w:t xml:space="preserve">either just beginning their studies or </w:t>
-      </w:r>
-      <w:r>
-        <w:t xml:space="preserve">those </w:t>
-      </w:r>
-      <w:r>
-        <w:t xml:space="preserve">less knowledgeable </w:t>
-      </w:r>
-      <w:r>
-        <w:t xml:space="preserve">in the field of Security </w:t>
-      </w:r>
-      <w:r>
-        <w:t>and wish to utilise the results of such studies in configuring their network security.</w:t>
-      </w:r>
+        <w:rPr>
+          <w:sz w:val="20"/>
+          <w:szCs w:val="20"/>
+          <w:lang w:eastAsia="en-GB"/>
+        </w:rPr>
+        <w:t xml:space="preserve">Gove, R. and </w:t>
+      </w:r>
+      <w:proofErr w:type="spellStart"/>
+      <w:r>
+        <w:rPr>
+          <w:sz w:val="20"/>
+          <w:szCs w:val="20"/>
+          <w:lang w:eastAsia="en-GB"/>
+        </w:rPr>
+        <w:t>Deason</w:t>
+      </w:r>
+      <w:proofErr w:type="spellEnd"/>
+      <w:r>
+        <w:rPr>
+          <w:sz w:val="20"/>
+          <w:szCs w:val="20"/>
+          <w:lang w:eastAsia="en-GB"/>
+        </w:rPr>
+        <w:t>, L. (2018) Visualizing Automatically Detected Periodic Network Activity. Available from: osf.io/xpwfedoi:10.31219/osf.io/</w:t>
+      </w:r>
+      <w:proofErr w:type="spellStart"/>
+      <w:r>
+        <w:rPr>
+          <w:sz w:val="20"/>
+          <w:szCs w:val="20"/>
+          <w:lang w:eastAsia="en-GB"/>
+        </w:rPr>
+        <w:t>xpwfe</w:t>
+      </w:r>
+      <w:proofErr w:type="spellEnd"/>
+      <w:r>
+        <w:rPr>
+          <w:rFonts w:ascii="Calibri" w:eastAsia="SimSun" w:hAnsi="Calibri" w:cs="Calibri"/>
+          <w:sz w:val="20"/>
+          <w:szCs w:val="20"/>
+          <w:lang w:val="en-US" w:eastAsia="zh-CN" w:bidi="ar"/>
+        </w:rPr>
+        <w:t xml:space="preserve"> </w:t>
+      </w:r>
+      <w:r>
+        <w:rPr>
+          <w:rFonts w:ascii="Calibri" w:eastAsia="SimSun" w:hAnsi="Calibri" w:cs="Calibri"/>
+          <w:sz w:val="20"/>
+          <w:szCs w:val="20"/>
+          <w:lang w:val="en-US" w:eastAsia="zh-CN" w:bidi="ar"/>
+        </w:rPr>
+        <w:t xml:space="preserve">[Accessed </w:t>
+      </w:r>
+      <w:r>
+        <w:rPr>
+          <w:rFonts w:ascii="Calibri" w:eastAsia="SimSun" w:hAnsi="Calibri" w:cs="Calibri"/>
+          <w:sz w:val="20"/>
+          <w:szCs w:val="20"/>
+          <w:lang w:val="en-US" w:eastAsia="zh-CN" w:bidi="ar"/>
+        </w:rPr>
+        <w:t>27</w:t>
+      </w:r>
+      <w:r>
+        <w:rPr>
+          <w:rFonts w:ascii="Calibri" w:eastAsia="SimSun" w:hAnsi="Calibri" w:cs="Calibri"/>
+          <w:sz w:val="20"/>
+          <w:szCs w:val="20"/>
+          <w:lang w:val="en-US" w:eastAsia="zh-CN" w:bidi="ar"/>
+        </w:rPr>
+        <w:t xml:space="preserve"> January 2020].</w:t>
+      </w:r>
+    </w:p>
+    <w:p>
+      <w:pPr>
+        <w:pStyle w:val="ListParagraph"/>
+        <w:numPr>
+          <w:ilvl w:val="0"/>
+          <w:numId w:val="3"/>
+        </w:numPr>
+        <w:rPr>
+          <w:sz w:val="20"/>
+          <w:szCs w:val="20"/>
+          <w:lang w:eastAsia="en-GB"/>
+        </w:rPr>
+      </w:pPr>
+      <w:proofErr w:type="spellStart"/>
+      <w:r>
+        <w:rPr>
+          <w:sz w:val="20"/>
+          <w:szCs w:val="20"/>
+          <w:lang w:eastAsia="en-GB"/>
+        </w:rPr>
+        <w:t>Zhuo</w:t>
+      </w:r>
+      <w:proofErr w:type="spellEnd"/>
+      <w:r>
+        <w:rPr>
+          <w:sz w:val="20"/>
+          <w:szCs w:val="20"/>
+          <w:lang w:eastAsia="en-GB"/>
+        </w:rPr>
+        <w:t xml:space="preserve">, W.Z. and </w:t>
+      </w:r>
+      <w:proofErr w:type="spellStart"/>
+      <w:r>
+        <w:rPr>
+          <w:sz w:val="20"/>
+          <w:szCs w:val="20"/>
+          <w:lang w:eastAsia="en-GB"/>
+        </w:rPr>
+        <w:t>Nadjin</w:t>
+      </w:r>
+      <w:proofErr w:type="spellEnd"/>
+      <w:r>
+        <w:rPr>
+          <w:sz w:val="20"/>
+          <w:szCs w:val="20"/>
+          <w:lang w:eastAsia="en-GB"/>
+        </w:rPr>
+        <w:t xml:space="preserve">, Y.N. (2012) </w:t>
+      </w:r>
+      <w:proofErr w:type="spellStart"/>
+      <w:r>
+        <w:rPr>
+          <w:sz w:val="20"/>
+          <w:szCs w:val="20"/>
+          <w:lang w:eastAsia="en-GB"/>
+        </w:rPr>
+        <w:t>Malwarevis</w:t>
+      </w:r>
+      <w:proofErr w:type="spellEnd"/>
+      <w:r>
+        <w:rPr>
+          <w:sz w:val="20"/>
+          <w:szCs w:val="20"/>
+          <w:lang w:eastAsia="en-GB"/>
+        </w:rPr>
+        <w:t xml:space="preserve">: Entity-based Visualization of Malware Network Traces. </w:t>
+      </w:r>
+      <w:proofErr w:type="spellStart"/>
+      <w:r>
+        <w:rPr>
+          <w:i/>
+          <w:iCs/>
+          <w:sz w:val="20"/>
+          <w:szCs w:val="20"/>
+          <w:lang w:eastAsia="en-GB"/>
+        </w:rPr>
+        <w:t>Vizsec</w:t>
+      </w:r>
+      <w:proofErr w:type="spellEnd"/>
+      <w:r>
+        <w:rPr>
+          <w:sz w:val="20"/>
+          <w:szCs w:val="20"/>
+          <w:lang w:eastAsia="en-GB"/>
+        </w:rPr>
+        <w:t xml:space="preserve"> [online]. 12, pp. 41-47. </w:t>
+      </w:r>
+      <w:r>
+        <w:rPr>
+          <w:sz w:val="20"/>
+          <w:szCs w:val="20"/>
+          <w:lang w:eastAsia="en-GB"/>
+        </w:rPr>
+        <w:t xml:space="preserve">Available from: </w:t>
+      </w:r>
+      <w:r>
+        <w:rPr>
+          <w:rStyle w:val="dot-separator"/>
+          <w:sz w:val="20"/>
+          <w:szCs w:val="20"/>
+        </w:rPr>
+        <w:t>https://doi.org/10.1145/2379690.2379696</w:t>
+      </w:r>
+      <w:r>
+        <w:rPr>
+          <w:sz w:val="20"/>
+          <w:szCs w:val="20"/>
+          <w:lang w:eastAsia="en-GB"/>
+        </w:rPr>
+        <w:t xml:space="preserve"> </w:t>
+      </w:r>
+      <w:r>
+        <w:rPr>
+          <w:sz w:val="20"/>
+          <w:szCs w:val="20"/>
+          <w:lang w:eastAsia="en-GB"/>
+        </w:rPr>
+        <w:t>[Accessed 29 January 2020]</w:t>
+      </w:r>
+      <w:r>
+        <w:rPr>
+          <w:sz w:val="20"/>
+          <w:szCs w:val="20"/>
+          <w:lang w:eastAsia="en-GB"/>
+        </w:rPr>
+        <w:t>.</w:t>
+      </w:r>
+    </w:p>
+    <w:p>
+      <w:pPr>
+        <w:pStyle w:val="ListParagraph"/>
+        <w:numPr>
+          <w:ilvl w:val="0"/>
+          <w:numId w:val="3"/>
+        </w:numPr>
+        <w:rPr>
+          <w:sz w:val="20"/>
+          <w:szCs w:val="20"/>
+          <w:lang w:eastAsia="en-GB"/>
+        </w:rPr>
+      </w:pPr>
+      <w:r>
+        <w:rPr>
+          <w:sz w:val="20"/>
+          <w:szCs w:val="20"/>
+          <w:lang w:eastAsia="en-GB"/>
+        </w:rPr>
+        <w:t xml:space="preserve">Mills, A.M., Legg, P.L. and </w:t>
+      </w:r>
+      <w:proofErr w:type="spellStart"/>
+      <w:r>
+        <w:rPr>
+          <w:sz w:val="20"/>
+          <w:szCs w:val="20"/>
+          <w:lang w:eastAsia="en-GB"/>
+        </w:rPr>
+        <w:t>Spyridopoulos</w:t>
+      </w:r>
+      <w:proofErr w:type="spellEnd"/>
+      <w:r>
+        <w:rPr>
+          <w:sz w:val="20"/>
+          <w:szCs w:val="20"/>
+          <w:lang w:eastAsia="en-GB"/>
+        </w:rPr>
+        <w:t xml:space="preserve">, T.S. (2019) Efficient and Interpretable Real-time Malware Detection Using </w:t>
+      </w:r>
+      <w:proofErr w:type="gramStart"/>
+      <w:r>
+        <w:rPr>
+          <w:sz w:val="20"/>
+          <w:szCs w:val="20"/>
+          <w:lang w:eastAsia="en-GB"/>
+        </w:rPr>
+        <w:t>Random-forest</w:t>
+      </w:r>
+      <w:proofErr w:type="gramEnd"/>
+      <w:r>
+        <w:rPr>
+          <w:sz w:val="20"/>
+          <w:szCs w:val="20"/>
+          <w:lang w:eastAsia="en-GB"/>
+        </w:rPr>
+        <w:t xml:space="preserve">. </w:t>
+      </w:r>
+      <w:proofErr w:type="spellStart"/>
+      <w:r>
+        <w:rPr>
+          <w:i/>
+          <w:iCs/>
+          <w:sz w:val="20"/>
+          <w:szCs w:val="20"/>
+          <w:lang w:eastAsia="en-GB"/>
+        </w:rPr>
+        <w:t>Ieee</w:t>
+      </w:r>
+      <w:proofErr w:type="spellEnd"/>
+      <w:r>
+        <w:rPr>
+          <w:sz w:val="20"/>
+          <w:szCs w:val="20"/>
+          <w:lang w:eastAsia="en-GB"/>
+        </w:rPr>
+        <w:t xml:space="preserve"> [online].</w:t>
+      </w:r>
+      <w:r>
+        <w:rPr>
+          <w:sz w:val="20"/>
+          <w:szCs w:val="20"/>
+          <w:lang w:eastAsia="en-GB"/>
+        </w:rPr>
+        <w:t xml:space="preserve"> </w:t>
+      </w:r>
+      <w:r>
+        <w:rPr>
+          <w:sz w:val="20"/>
+          <w:szCs w:val="20"/>
+          <w:lang w:eastAsia="en-GB"/>
+        </w:rPr>
+        <w:t>Available from:</w:t>
+      </w:r>
+      <w:r>
+        <w:rPr>
+          <w:sz w:val="20"/>
+          <w:szCs w:val="20"/>
+          <w:lang w:eastAsia="en-GB"/>
+        </w:rPr>
+        <w:t xml:space="preserve"> </w:t>
+      </w:r>
+      <w:r>
+        <w:rPr>
+          <w:sz w:val="20"/>
+          <w:szCs w:val="20"/>
+        </w:rPr>
+        <w:t>doi.org/10.1109/CyberSA.2019.8899533</w:t>
+      </w:r>
+      <w:r>
+        <w:rPr>
+          <w:sz w:val="20"/>
+          <w:szCs w:val="20"/>
+          <w:lang w:eastAsia="en-GB"/>
+        </w:rPr>
+        <w:t xml:space="preserve"> </w:t>
+      </w:r>
+      <w:r>
+        <w:rPr>
+          <w:sz w:val="20"/>
+          <w:szCs w:val="20"/>
+          <w:lang w:eastAsia="en-GB"/>
+        </w:rPr>
+        <w:t>[Accessed 12 December 2019].</w:t>
+      </w:r>
+    </w:p>
+    <w:p>
+      <w:pPr>
+        <w:rPr>
+          <w:sz w:val="21"/>
+          <w:szCs w:val="21"/>
+        </w:rPr>
+      </w:pPr>
     </w:p>
     <w:sectPr>
-      <w:headerReference w:type="default" r:id="rId7"/>
+      <w:headerReference w:type="default" r:id="rId8"/>
       <w:pgSz w:w="11906" w:h="16838"/>
       <w:pgMar w:top="1440" w:right="1440" w:bottom="1440" w:left="1440" w:header="708" w:footer="708" w:gutter="0"/>
       <w:cols w:space="708"/>
@@ -388,10 +905,143 @@
 <file path=word/numbering.xml><?xml version="1.0" encoding="utf-8"?>
 <w:numbering xmlns:wpc="http://schemas.microsoft.com/office/word/2010/wordprocessingCanvas" xmlns:cx="http://schemas.microsoft.com/office/drawing/2014/chartex" xmlns:cx1="http://schemas.microsoft.com/office/drawing/2015/9/8/chartex" xmlns:cx2="http://schemas.microsoft.com/office/drawing/2015/10/21/chartex" xmlns:cx3="http://schemas.microsoft.com/office/drawing/2016/5/9/chartex" xmlns:cx4="http://schemas.microsoft.com/office/drawing/2016/5/10/chartex" xmlns:cx5="http://schemas.microsoft.com/office/drawing/2016/5/11/chartex" xmlns:cx6="http://schemas.microsoft.com/office/drawing/2016/5/12/chartex" xmlns:cx7="http://schemas.microsoft.com/office/drawing/2016/5/13/chartex" xmlns:cx8="http://schemas.microsoft.com/office/drawing/2016/5/14/chartex" xmlns:mc="http://schemas.openxmlformats.org/markup-compatibility/2006" xmlns:aink="http://schemas.microsoft.com/office/drawing/2016/ink" xmlns:am3d="http://schemas.microsoft.com/office/drawing/2017/model3d" xmlns:o="urn:schemas-microsoft-com:office:office" xmlns:r="http://schemas.openxmlformats.org/officeDocument/2006/relationships" xmlns:m="http://schemas.openxmlformats.org/officeDocument/2006/math" xmlns:v="urn:schemas-microsoft-com:vml" xmlns:wp14="http://schemas.microsoft.com/office/word/2010/wordprocessingDrawing" xmlns:wp="http://schemas.openxmlformats.org/drawingml/2006/wordprocessingDrawing" xmlns:w10="urn:schemas-microsoft-com:office:word" xmlns:w="http://schemas.openxmlformats.org/wordprocessingml/2006/main" xmlns:w14="http://schemas.microsoft.com/office/word/2010/wordml" xmlns:w15="http://schemas.microsoft.com/office/word/2012/wordml" xmlns:w16cid="http://schemas.microsoft.com/office/word/2016/wordml/cid" xmlns:w16se="http://schemas.microsoft.com/office/word/2015/wordml/symex" xmlns:wpg="http://schemas.microsoft.com/office/word/2010/wordprocessingGroup" xmlns:wpi="http://schemas.microsoft.com/office/word/2010/wordprocessingInk" xmlns:wne="http://schemas.microsoft.com/office/word/2006/wordml" xmlns:wps="http://schemas.microsoft.com/office/word/2010/wordprocessingShape" mc:Ignorable="w14 w15 w16se w16cid wp14">
   <w:abstractNum w:abstractNumId="0" w15:restartNumberingAfterBreak="0">
+    <w:nsid w:val="FECE0C06"/>
+    <w:multiLevelType w:val="singleLevel"/>
+    <w:tmpl w:val="FECE0C06"/>
+    <w:lvl w:ilvl="0">
+      <w:start w:val="1"/>
+      <w:numFmt w:val="bullet"/>
+      <w:lvlText w:val=""/>
+      <w:lvlJc w:val="left"/>
+      <w:pPr>
+        <w:tabs>
+          <w:tab w:val="left" w:pos="420"/>
+        </w:tabs>
+        <w:ind w:left="420" w:hanging="420"/>
+      </w:pPr>
+      <w:rPr>
+        <w:rFonts w:ascii="Wingdings" w:hAnsi="Wingdings" w:hint="default"/>
+      </w:rPr>
+    </w:lvl>
+  </w:abstractNum>
+  <w:abstractNum w:abstractNumId="1" w15:restartNumberingAfterBreak="0">
+    <w:nsid w:val="78262D15"/>
+    <w:multiLevelType w:val="hybridMultilevel"/>
+    <w:tmpl w:val="591E3900"/>
+    <w:lvl w:ilvl="0" w:tplc="08090005">
+      <w:start w:val="1"/>
+      <w:numFmt w:val="bullet"/>
+      <w:lvlText w:val=""/>
+      <w:lvlJc w:val="left"/>
+      <w:pPr>
+        <w:ind w:left="360" w:hanging="360"/>
+      </w:pPr>
+      <w:rPr>
+        <w:rFonts w:ascii="Wingdings" w:hAnsi="Wingdings" w:hint="default"/>
+      </w:rPr>
+    </w:lvl>
+    <w:lvl w:ilvl="1" w:tplc="08090003" w:tentative="1">
+      <w:start w:val="1"/>
+      <w:numFmt w:val="bullet"/>
+      <w:lvlText w:val="o"/>
+      <w:lvlJc w:val="left"/>
+      <w:pPr>
+        <w:ind w:left="1080" w:hanging="360"/>
+      </w:pPr>
+      <w:rPr>
+        <w:rFonts w:ascii="Courier New" w:hAnsi="Courier New" w:cs="Courier New" w:hint="default"/>
+      </w:rPr>
+    </w:lvl>
+    <w:lvl w:ilvl="2" w:tplc="08090005" w:tentative="1">
+      <w:start w:val="1"/>
+      <w:numFmt w:val="bullet"/>
+      <w:lvlText w:val=""/>
+      <w:lvlJc w:val="left"/>
+      <w:pPr>
+        <w:ind w:left="1800" w:hanging="360"/>
+      </w:pPr>
+      <w:rPr>
+        <w:rFonts w:ascii="Wingdings" w:hAnsi="Wingdings" w:hint="default"/>
+      </w:rPr>
+    </w:lvl>
+    <w:lvl w:ilvl="3" w:tplc="08090001" w:tentative="1">
+      <w:start w:val="1"/>
+      <w:numFmt w:val="bullet"/>
+      <w:lvlText w:val=""/>
+      <w:lvlJc w:val="left"/>
+      <w:pPr>
+        <w:ind w:left="2520" w:hanging="360"/>
+      </w:pPr>
+      <w:rPr>
+        <w:rFonts w:ascii="Symbol" w:hAnsi="Symbol" w:hint="default"/>
+      </w:rPr>
+    </w:lvl>
+    <w:lvl w:ilvl="4" w:tplc="08090003" w:tentative="1">
+      <w:start w:val="1"/>
+      <w:numFmt w:val="bullet"/>
+      <w:lvlText w:val="o"/>
+      <w:lvlJc w:val="left"/>
+      <w:pPr>
+        <w:ind w:left="3240" w:hanging="360"/>
+      </w:pPr>
+      <w:rPr>
+        <w:rFonts w:ascii="Courier New" w:hAnsi="Courier New" w:cs="Courier New" w:hint="default"/>
+      </w:rPr>
+    </w:lvl>
+    <w:lvl w:ilvl="5" w:tplc="08090005" w:tentative="1">
+      <w:start w:val="1"/>
+      <w:numFmt w:val="bullet"/>
+      <w:lvlText w:val=""/>
+      <w:lvlJc w:val="left"/>
+      <w:pPr>
+        <w:ind w:left="3960" w:hanging="360"/>
+      </w:pPr>
+      <w:rPr>
+        <w:rFonts w:ascii="Wingdings" w:hAnsi="Wingdings" w:hint="default"/>
+      </w:rPr>
+    </w:lvl>
+    <w:lvl w:ilvl="6" w:tplc="08090001" w:tentative="1">
+      <w:start w:val="1"/>
+      <w:numFmt w:val="bullet"/>
+      <w:lvlText w:val=""/>
+      <w:lvlJc w:val="left"/>
+      <w:pPr>
+        <w:ind w:left="4680" w:hanging="360"/>
+      </w:pPr>
+      <w:rPr>
+        <w:rFonts w:ascii="Symbol" w:hAnsi="Symbol" w:hint="default"/>
+      </w:rPr>
+    </w:lvl>
+    <w:lvl w:ilvl="7" w:tplc="08090003" w:tentative="1">
+      <w:start w:val="1"/>
+      <w:numFmt w:val="bullet"/>
+      <w:lvlText w:val="o"/>
+      <w:lvlJc w:val="left"/>
+      <w:pPr>
+        <w:ind w:left="5400" w:hanging="360"/>
+      </w:pPr>
+      <w:rPr>
+        <w:rFonts w:ascii="Courier New" w:hAnsi="Courier New" w:cs="Courier New" w:hint="default"/>
+      </w:rPr>
+    </w:lvl>
+    <w:lvl w:ilvl="8" w:tplc="08090005" w:tentative="1">
+      <w:start w:val="1"/>
+      <w:numFmt w:val="bullet"/>
+      <w:lvlText w:val=""/>
+      <w:lvlJc w:val="left"/>
+      <w:pPr>
+        <w:ind w:left="6120" w:hanging="360"/>
+      </w:pPr>
+      <w:rPr>
+        <w:rFonts w:ascii="Wingdings" w:hAnsi="Wingdings" w:hint="default"/>
+      </w:rPr>
+    </w:lvl>
+  </w:abstractNum>
+  <w:abstractNum w:abstractNumId="2" w15:restartNumberingAfterBreak="0">
     <w:nsid w:val="78994BBB"/>
-    <w:multiLevelType w:val="hybridMultilevel"/>
-    <w:tmpl w:val="29725D52"/>
-    <w:lvl w:ilvl="0" w:tplc="0809000F">
+    <w:multiLevelType w:val="multilevel"/>
+    <w:tmpl w:val="78994BBB"/>
+    <w:lvl w:ilvl="0">
       <w:start w:val="1"/>
       <w:numFmt w:val="decimal"/>
       <w:lvlText w:val="%1."/>
@@ -400,7 +1050,7 @@
         <w:ind w:left="720" w:hanging="360"/>
       </w:pPr>
     </w:lvl>
-    <w:lvl w:ilvl="1" w:tplc="08090019">
+    <w:lvl w:ilvl="1">
       <w:start w:val="1"/>
       <w:numFmt w:val="lowerLetter"/>
       <w:lvlText w:val="%2."/>
@@ -409,7 +1059,7 @@
         <w:ind w:left="1440" w:hanging="360"/>
       </w:pPr>
     </w:lvl>
-    <w:lvl w:ilvl="2" w:tplc="0809001B" w:tentative="1">
+    <w:lvl w:ilvl="2">
       <w:start w:val="1"/>
       <w:numFmt w:val="lowerRoman"/>
       <w:lvlText w:val="%3."/>
@@ -418,7 +1068,7 @@
         <w:ind w:left="2160" w:hanging="180"/>
       </w:pPr>
     </w:lvl>
-    <w:lvl w:ilvl="3" w:tplc="0809000F" w:tentative="1">
+    <w:lvl w:ilvl="3">
       <w:start w:val="1"/>
       <w:numFmt w:val="decimal"/>
       <w:lvlText w:val="%4."/>
@@ -427,7 +1077,7 @@
         <w:ind w:left="2880" w:hanging="360"/>
       </w:pPr>
     </w:lvl>
-    <w:lvl w:ilvl="4" w:tplc="08090019" w:tentative="1">
+    <w:lvl w:ilvl="4">
       <w:start w:val="1"/>
       <w:numFmt w:val="lowerLetter"/>
       <w:lvlText w:val="%5."/>
@@ -436,7 +1086,7 @@
         <w:ind w:left="3600" w:hanging="360"/>
       </w:pPr>
     </w:lvl>
-    <w:lvl w:ilvl="5" w:tplc="0809001B" w:tentative="1">
+    <w:lvl w:ilvl="5">
       <w:start w:val="1"/>
       <w:numFmt w:val="lowerRoman"/>
       <w:lvlText w:val="%6."/>
@@ -445,7 +1095,7 @@
         <w:ind w:left="4320" w:hanging="180"/>
       </w:pPr>
     </w:lvl>
-    <w:lvl w:ilvl="6" w:tplc="0809000F" w:tentative="1">
+    <w:lvl w:ilvl="6">
       <w:start w:val="1"/>
       <w:numFmt w:val="decimal"/>
       <w:lvlText w:val="%7."/>
@@ -454,7 +1104,7 @@
         <w:ind w:left="5040" w:hanging="360"/>
       </w:pPr>
     </w:lvl>
-    <w:lvl w:ilvl="7" w:tplc="08090019" w:tentative="1">
+    <w:lvl w:ilvl="7">
       <w:start w:val="1"/>
       <w:numFmt w:val="lowerLetter"/>
       <w:lvlText w:val="%8."/>
@@ -463,7 +1113,7 @@
         <w:ind w:left="5760" w:hanging="360"/>
       </w:pPr>
     </w:lvl>
-    <w:lvl w:ilvl="8" w:tplc="0809001B" w:tentative="1">
+    <w:lvl w:ilvl="8">
       <w:start w:val="1"/>
       <w:numFmt w:val="lowerRoman"/>
       <w:lvlText w:val="%9."/>
@@ -474,7 +1124,13 @@
     </w:lvl>
   </w:abstractNum>
   <w:num w:numId="1">
+    <w:abstractNumId w:val="2"/>
+  </w:num>
+  <w:num w:numId="2">
     <w:abstractNumId w:val="0"/>
+  </w:num>
+  <w:num w:numId="3">
+    <w:abstractNumId w:val="1"/>
   </w:num>
 </w:numbering>
 </file>
@@ -484,10 +1140,8 @@
   <w:docDefaults>
     <w:rPrDefault>
       <w:rPr>
-        <w:rFonts w:asciiTheme="minorHAnsi" w:eastAsiaTheme="minorHAnsi" w:hAnsiTheme="minorHAnsi" w:cstheme="minorBidi"/>
-        <w:sz w:val="22"/>
-        <w:szCs w:val="22"/>
-        <w:lang w:val="en-GB" w:eastAsia="en-US" w:bidi="ar-SA"/>
+        <w:rFonts w:ascii="Times New Roman" w:eastAsia="SimSun" w:hAnsi="Times New Roman" w:cs="Times New Roman"/>
+        <w:lang w:val="en-GB" w:eastAsia="en-GB" w:bidi="ar-SA"/>
       </w:rPr>
     </w:rPrDefault>
     <w:pPrDefault>
@@ -528,8 +1182,8 @@
     <w:lsdException w:name="Normal Indent" w:semiHidden="1" w:unhideWhenUsed="1"/>
     <w:lsdException w:name="footnote text" w:semiHidden="1" w:unhideWhenUsed="1"/>
     <w:lsdException w:name="annotation text" w:semiHidden="1" w:unhideWhenUsed="1"/>
-    <w:lsdException w:name="header" w:semiHidden="1" w:unhideWhenUsed="1"/>
-    <w:lsdException w:name="footer" w:semiHidden="1" w:unhideWhenUsed="1"/>
+    <w:lsdException w:name="header" w:unhideWhenUsed="1"/>
+    <w:lsdException w:name="footer" w:unhideWhenUsed="1"/>
     <w:lsdException w:name="index heading" w:semiHidden="1" w:unhideWhenUsed="1"/>
     <w:lsdException w:name="caption" w:semiHidden="1" w:uiPriority="35" w:unhideWhenUsed="1" w:qFormat="1"/>
     <w:lsdException w:name="table of figures" w:semiHidden="1" w:unhideWhenUsed="1"/>
@@ -602,6 +1256,7 @@
     <w:lsdException w:name="HTML Sample" w:semiHidden="1" w:unhideWhenUsed="1"/>
     <w:lsdException w:name="HTML Typewriter" w:semiHidden="1" w:unhideWhenUsed="1"/>
     <w:lsdException w:name="HTML Variable" w:semiHidden="1" w:unhideWhenUsed="1"/>
+    <w:lsdException w:name="Normal Table" w:semiHidden="1" w:unhideWhenUsed="1"/>
     <w:lsdException w:name="annotation subject" w:semiHidden="1" w:unhideWhenUsed="1"/>
     <w:lsdException w:name="No List" w:semiHidden="1" w:unhideWhenUsed="1"/>
     <w:lsdException w:name="Outline List 1" w:semiHidden="1" w:unhideWhenUsed="1"/>
@@ -648,10 +1303,11 @@
     <w:lsdException w:name="Table Subtle 2" w:semiHidden="1" w:unhideWhenUsed="1"/>
     <w:lsdException w:name="Table Web 1" w:semiHidden="1" w:unhideWhenUsed="1"/>
     <w:lsdException w:name="Table Web 2" w:semiHidden="1" w:unhideWhenUsed="1"/>
+    <w:lsdException w:name="Table Web 3" w:semiHidden="1" w:unhideWhenUsed="1"/>
     <w:lsdException w:name="Balloon Text" w:semiHidden="1" w:unhideWhenUsed="1"/>
     <w:lsdException w:name="Table Grid" w:uiPriority="39"/>
+    <w:lsdException w:name="Table Theme" w:semiHidden="1" w:unhideWhenUsed="1"/>
     <w:lsdException w:name="Placeholder Text" w:semiHidden="1"/>
-    <w:lsdException w:name="No Spacing" w:uiPriority="1" w:qFormat="1"/>
     <w:lsdException w:name="Light Shading" w:uiPriority="60"/>
     <w:lsdException w:name="Light List" w:uiPriority="61"/>
     <w:lsdException w:name="Light Grid" w:uiPriority="62"/>
@@ -674,8 +1330,6 @@
     <w:lsdException w:name="Medium List 1 Accent 1" w:uiPriority="65"/>
     <w:lsdException w:name="Revision" w:semiHidden="1"/>
     <w:lsdException w:name="List Paragraph" w:uiPriority="34" w:qFormat="1"/>
-    <w:lsdException w:name="Quote" w:uiPriority="29" w:qFormat="1"/>
-    <w:lsdException w:name="Intense Quote" w:uiPriority="30" w:qFormat="1"/>
     <w:lsdException w:name="Medium List 2 Accent 1" w:uiPriority="66"/>
     <w:lsdException w:name="Medium Grid 1 Accent 1" w:uiPriority="67"/>
     <w:lsdException w:name="Medium Grid 2 Accent 1" w:uiPriority="68"/>
@@ -874,6 +1528,12 @@
   <w:style w:type="paragraph" w:default="1" w:styleId="Normal">
     <w:name w:val="Normal"/>
     <w:qFormat/>
+    <w:rPr>
+      <w:rFonts w:asciiTheme="minorHAnsi" w:eastAsiaTheme="minorHAnsi" w:hAnsiTheme="minorHAnsi" w:cstheme="minorBidi"/>
+      <w:sz w:val="22"/>
+      <w:szCs w:val="22"/>
+      <w:lang w:eastAsia="en-US"/>
+    </w:rPr>
   </w:style>
   <w:style w:type="paragraph" w:styleId="Heading1">
     <w:name w:val="heading 1"/>
@@ -882,7 +1542,6 @@
     <w:link w:val="Heading1Char"/>
     <w:uiPriority w:val="9"/>
     <w:qFormat/>
-    <w:rsid w:val="00984B21"/>
     <w:pPr>
       <w:keepNext/>
       <w:keepLines/>
@@ -923,6 +1582,34 @@
     <w:semiHidden/>
     <w:unhideWhenUsed/>
   </w:style>
+  <w:style w:type="paragraph" w:styleId="Footer">
+    <w:name w:val="footer"/>
+    <w:basedOn w:val="Normal"/>
+    <w:link w:val="FooterChar"/>
+    <w:uiPriority w:val="99"/>
+    <w:unhideWhenUsed/>
+    <w:pPr>
+      <w:tabs>
+        <w:tab w:val="center" w:pos="4513"/>
+        <w:tab w:val="right" w:pos="9026"/>
+      </w:tabs>
+      <w:spacing w:after="0" w:line="240" w:lineRule="auto"/>
+    </w:pPr>
+  </w:style>
+  <w:style w:type="paragraph" w:styleId="Header">
+    <w:name w:val="header"/>
+    <w:basedOn w:val="Normal"/>
+    <w:link w:val="HeaderChar"/>
+    <w:uiPriority w:val="99"/>
+    <w:unhideWhenUsed/>
+    <w:pPr>
+      <w:tabs>
+        <w:tab w:val="center" w:pos="4513"/>
+        <w:tab w:val="right" w:pos="9026"/>
+      </w:tabs>
+      <w:spacing w:after="0" w:line="240" w:lineRule="auto"/>
+    </w:pPr>
+  </w:style>
   <w:style w:type="paragraph" w:styleId="Title">
     <w:name w:val="Title"/>
     <w:basedOn w:val="Normal"/>
@@ -930,7 +1617,6 @@
     <w:link w:val="TitleChar"/>
     <w:uiPriority w:val="10"/>
     <w:qFormat/>
-    <w:rsid w:val="00984B21"/>
     <w:pPr>
       <w:spacing w:after="0" w:line="240" w:lineRule="auto"/>
       <w:contextualSpacing/>
@@ -943,12 +1629,43 @@
       <w:szCs w:val="56"/>
     </w:rPr>
   </w:style>
+  <w:style w:type="character" w:styleId="Emphasis">
+    <w:name w:val="Emphasis"/>
+    <w:basedOn w:val="DefaultParagraphFont"/>
+    <w:uiPriority w:val="20"/>
+    <w:qFormat/>
+    <w:rPr>
+      <w:i/>
+      <w:iCs/>
+    </w:rPr>
+  </w:style>
+  <w:style w:type="character" w:styleId="FollowedHyperlink">
+    <w:name w:val="FollowedHyperlink"/>
+    <w:basedOn w:val="DefaultParagraphFont"/>
+    <w:uiPriority w:val="99"/>
+    <w:semiHidden/>
+    <w:unhideWhenUsed/>
+    <w:rPr>
+      <w:color w:val="800080"/>
+      <w:u w:val="single"/>
+    </w:rPr>
+  </w:style>
+  <w:style w:type="character" w:styleId="Hyperlink">
+    <w:name w:val="Hyperlink"/>
+    <w:basedOn w:val="DefaultParagraphFont"/>
+    <w:uiPriority w:val="99"/>
+    <w:semiHidden/>
+    <w:unhideWhenUsed/>
+    <w:rPr>
+      <w:color w:val="0000FF"/>
+      <w:u w:val="single"/>
+    </w:rPr>
+  </w:style>
   <w:style w:type="character" w:customStyle="1" w:styleId="TitleChar">
     <w:name w:val="Title Char"/>
     <w:basedOn w:val="DefaultParagraphFont"/>
     <w:link w:val="Title"/>
     <w:uiPriority w:val="10"/>
-    <w:rsid w:val="00984B21"/>
     <w:rPr>
       <w:rFonts w:asciiTheme="majorHAnsi" w:eastAsiaTheme="majorEastAsia" w:hAnsiTheme="majorHAnsi" w:cstheme="majorBidi"/>
       <w:spacing w:val="-10"/>
@@ -962,7 +1679,6 @@
     <w:basedOn w:val="DefaultParagraphFont"/>
     <w:link w:val="Heading1"/>
     <w:uiPriority w:val="9"/>
-    <w:rsid w:val="00984B21"/>
     <w:rPr>
       <w:rFonts w:asciiTheme="majorHAnsi" w:eastAsiaTheme="majorEastAsia" w:hAnsiTheme="majorHAnsi" w:cstheme="majorBidi"/>
       <w:color w:val="2F5496" w:themeColor="accent1" w:themeShade="BF"/>
@@ -970,60 +1686,79 @@
       <w:szCs w:val="32"/>
     </w:rPr>
   </w:style>
-  <w:style w:type="paragraph" w:styleId="Header">
-    <w:name w:val="header"/>
-    <w:basedOn w:val="Normal"/>
-    <w:link w:val="HeaderChar"/>
-    <w:uiPriority w:val="99"/>
-    <w:unhideWhenUsed/>
-    <w:rsid w:val="001006AE"/>
-    <w:pPr>
-      <w:tabs>
-        <w:tab w:val="center" w:pos="4513"/>
-        <w:tab w:val="right" w:pos="9026"/>
-      </w:tabs>
-      <w:spacing w:after="0" w:line="240" w:lineRule="auto"/>
-    </w:pPr>
-  </w:style>
   <w:style w:type="character" w:customStyle="1" w:styleId="HeaderChar">
     <w:name w:val="Header Char"/>
     <w:basedOn w:val="DefaultParagraphFont"/>
     <w:link w:val="Header"/>
     <w:uiPriority w:val="99"/>
-    <w:rsid w:val="001006AE"/>
-  </w:style>
-  <w:style w:type="paragraph" w:styleId="Footer">
-    <w:name w:val="footer"/>
-    <w:basedOn w:val="Normal"/>
-    <w:link w:val="FooterChar"/>
-    <w:uiPriority w:val="99"/>
-    <w:unhideWhenUsed/>
-    <w:rsid w:val="001006AE"/>
-    <w:pPr>
-      <w:tabs>
-        <w:tab w:val="center" w:pos="4513"/>
-        <w:tab w:val="right" w:pos="9026"/>
-      </w:tabs>
-      <w:spacing w:after="0" w:line="240" w:lineRule="auto"/>
-    </w:pPr>
   </w:style>
   <w:style w:type="character" w:customStyle="1" w:styleId="FooterChar">
     <w:name w:val="Footer Char"/>
     <w:basedOn w:val="DefaultParagraphFont"/>
     <w:link w:val="Footer"/>
     <w:uiPriority w:val="99"/>
-    <w:rsid w:val="001006AE"/>
   </w:style>
   <w:style w:type="paragraph" w:styleId="ListParagraph">
     <w:name w:val="List Paragraph"/>
     <w:basedOn w:val="Normal"/>
     <w:uiPriority w:val="34"/>
     <w:qFormat/>
-    <w:rsid w:val="00AF0BE2"/>
     <w:pPr>
       <w:ind w:left="720"/>
       <w:contextualSpacing/>
     </w:pPr>
+  </w:style>
+  <w:style w:type="paragraph" w:styleId="HTMLPreformatted">
+    <w:name w:val="HTML Preformatted"/>
+    <w:basedOn w:val="Normal"/>
+    <w:link w:val="HTMLPreformattedChar"/>
+    <w:uiPriority w:val="99"/>
+    <w:semiHidden/>
+    <w:unhideWhenUsed/>
+    <w:rsid w:val="008960C3"/>
+    <w:pPr>
+      <w:tabs>
+        <w:tab w:val="left" w:pos="916"/>
+        <w:tab w:val="left" w:pos="1832"/>
+        <w:tab w:val="left" w:pos="2748"/>
+        <w:tab w:val="left" w:pos="3664"/>
+        <w:tab w:val="left" w:pos="4580"/>
+        <w:tab w:val="left" w:pos="5496"/>
+        <w:tab w:val="left" w:pos="6412"/>
+        <w:tab w:val="left" w:pos="7328"/>
+        <w:tab w:val="left" w:pos="8244"/>
+        <w:tab w:val="left" w:pos="9160"/>
+        <w:tab w:val="left" w:pos="10076"/>
+        <w:tab w:val="left" w:pos="10992"/>
+        <w:tab w:val="left" w:pos="11908"/>
+        <w:tab w:val="left" w:pos="12824"/>
+        <w:tab w:val="left" w:pos="13740"/>
+        <w:tab w:val="left" w:pos="14656"/>
+      </w:tabs>
+      <w:spacing w:after="0" w:line="240" w:lineRule="auto"/>
+    </w:pPr>
+    <w:rPr>
+      <w:rFonts w:ascii="Courier New" w:eastAsia="Times New Roman" w:hAnsi="Courier New" w:cs="Courier New"/>
+      <w:sz w:val="20"/>
+      <w:szCs w:val="20"/>
+      <w:lang w:eastAsia="en-GB"/>
+    </w:rPr>
+  </w:style>
+  <w:style w:type="character" w:customStyle="1" w:styleId="HTMLPreformattedChar">
+    <w:name w:val="HTML Preformatted Char"/>
+    <w:basedOn w:val="DefaultParagraphFont"/>
+    <w:link w:val="HTMLPreformatted"/>
+    <w:uiPriority w:val="99"/>
+    <w:semiHidden/>
+    <w:rsid w:val="008960C3"/>
+    <w:rPr>
+      <w:rFonts w:ascii="Courier New" w:eastAsia="Times New Roman" w:hAnsi="Courier New" w:cs="Courier New"/>
+    </w:rPr>
+  </w:style>
+  <w:style w:type="character" w:customStyle="1" w:styleId="dot-separator">
+    <w:name w:val="dot-separator"/>
+    <w:basedOn w:val="DefaultParagraphFont"/>
+    <w:rsid w:val="00F35118"/>
   </w:style>
 </w:styles>
 </file>
@@ -1071,7 +1806,7 @@
     </a:clrScheme>
     <a:fontScheme name="Office">
       <a:majorFont>
-        <a:latin typeface="Calibri Light" panose="020F0302020204030204"/>
+        <a:latin typeface="Calibri Light"/>
         <a:ea typeface=""/>
         <a:cs typeface=""/>
         <a:font script="Jpan" typeface="游ゴシック Light"/>
@@ -1104,26 +1839,9 @@
         <a:font script="Viet" typeface="Times New Roman"/>
         <a:font script="Uigh" typeface="Microsoft Uighur"/>
         <a:font script="Geor" typeface="Sylfaen"/>
-        <a:font script="Armn" typeface="Arial"/>
-        <a:font script="Bugi" typeface="Leelawadee UI"/>
-        <a:font script="Bopo" typeface="Microsoft JhengHei"/>
-        <a:font script="Java" typeface="Javanese Text"/>
-        <a:font script="Lisu" typeface="Segoe UI"/>
-        <a:font script="Mymr" typeface="Myanmar Text"/>
-        <a:font script="Nkoo" typeface="Ebrima"/>
-        <a:font script="Olck" typeface="Nirmala UI"/>
-        <a:font script="Osma" typeface="Ebrima"/>
-        <a:font script="Phag" typeface="Phagspa"/>
-        <a:font script="Syrn" typeface="Estrangelo Edessa"/>
-        <a:font script="Syrj" typeface="Estrangelo Edessa"/>
-        <a:font script="Syre" typeface="Estrangelo Edessa"/>
-        <a:font script="Sora" typeface="Nirmala UI"/>
-        <a:font script="Tale" typeface="Microsoft Tai Le"/>
-        <a:font script="Talu" typeface="Microsoft New Tai Lue"/>
-        <a:font script="Tfng" typeface="Ebrima"/>
       </a:majorFont>
       <a:minorFont>
-        <a:latin typeface="Calibri" panose="020F0502020204030204"/>
+        <a:latin typeface="Calibri"/>
         <a:ea typeface=""/>
         <a:cs typeface=""/>
         <a:font script="Jpan" typeface="游明朝"/>
@@ -1156,23 +1874,6 @@
         <a:font script="Viet" typeface="Arial"/>
         <a:font script="Uigh" typeface="Microsoft Uighur"/>
         <a:font script="Geor" typeface="Sylfaen"/>
-        <a:font script="Armn" typeface="Arial"/>
-        <a:font script="Bugi" typeface="Leelawadee UI"/>
-        <a:font script="Bopo" typeface="Microsoft JhengHei"/>
-        <a:font script="Java" typeface="Javanese Text"/>
-        <a:font script="Lisu" typeface="Segoe UI"/>
-        <a:font script="Mymr" typeface="Myanmar Text"/>
-        <a:font script="Nkoo" typeface="Ebrima"/>
-        <a:font script="Olck" typeface="Nirmala UI"/>
-        <a:font script="Osma" typeface="Ebrima"/>
-        <a:font script="Phag" typeface="Phagspa"/>
-        <a:font script="Syrn" typeface="Estrangelo Edessa"/>
-        <a:font script="Syrj" typeface="Estrangelo Edessa"/>
-        <a:font script="Syre" typeface="Estrangelo Edessa"/>
-        <a:font script="Sora" typeface="Nirmala UI"/>
-        <a:font script="Tale" typeface="Microsoft Tai Le"/>
-        <a:font script="Talu" typeface="Microsoft New Tai Lue"/>
-        <a:font script="Tfng" typeface="Ebrima"/>
       </a:minorFont>
     </a:fontScheme>
     <a:fmtScheme name="Office">
@@ -1315,10 +2016,21 @@
   </a:themeElements>
   <a:objectDefaults/>
   <a:extraClrSchemeLst/>
-  <a:extLst>
-    <a:ext uri="{05A4C25C-085E-4340-85A3-A5531E510DB2}">
-      <thm15:themeFamily xmlns:thm15="http://schemas.microsoft.com/office/thememl/2012/main" name="Office Theme" id="{62F939B6-93AF-4DB8-9C6B-D6C7DFDC589F}" vid="{4A3C46E8-61CC-4603-A589-7422A47A8E4A}"/>
-    </a:ext>
-  </a:extLst>
 </a:theme>
+</file>
+
+<file path=customXml/item1.xml><?xml version="1.0" encoding="utf-8"?>
+<s:customData xmlns="http://www.wps.cn/officeDocument/2013/wpsCustomData" xmlns:s="http://www.wps.cn/officeDocument/2013/wpsCustomData">
+  <customSectProps>
+    <customSectPr/>
+  </customSectProps>
+</s:customData>
+</file>
+
+<file path=customXml/itemProps1.xml><?xml version="1.0" encoding="utf-8"?>
+<ds:datastoreItem xmlns:ds="http://schemas.openxmlformats.org/officeDocument/2006/customXml" ds:itemID="{B1977F7D-205B-4081-913C-38D41E755F92}">
+  <ds:schemaRefs>
+    <ds:schemaRef ds:uri="http://www.wps.cn/officeDocument/2013/wpsCustomData"/>
+  </ds:schemaRefs>
+</ds:datastoreItem>
 </file>
</xml_diff>